<commit_message>
av0: diagramas de sintaxis
</commit_message>
<xml_diff>
--- a/Avance0.docx
+++ b/Avance0.docx
@@ -134,13 +134,7 @@
       <w:bookmarkStart w:id="9" w:name="_rfvcrxdm0jxh" w:colFirst="0" w:colLast="0"/>
       <w:bookmarkEnd w:id="9"/>
       <w:r>
-        <w:t xml:space="preserve">Lenguaje </w:t>
-      </w:r>
-      <w:r>
-        <w:t>airo</w:t>
-      </w:r>
-      <w:r>
-        <w:t xml:space="preserve"> - Avance 0</w:t>
+        <w:t>Lenguaje airo - Avance 0</w:t>
       </w:r>
     </w:p>
     <w:p>
@@ -178,6 +172,12 @@
     </w:p>
     <w:sdt>
       <w:sdtPr>
+        <w:rPr>
+          <w:rFonts w:asciiTheme="minorHAnsi" w:eastAsiaTheme="minorEastAsia" w:hAnsiTheme="minorHAnsi" w:cstheme="minorBidi"/>
+          <w:color w:val="auto"/>
+          <w:sz w:val="20"/>
+          <w:szCs w:val="20"/>
+        </w:rPr>
         <w:id w:val="1776130585"/>
         <w:docPartObj>
           <w:docPartGallery w:val="Table of Contents"/>
@@ -186,13 +186,9 @@
       </w:sdtPr>
       <w:sdtEndPr>
         <w:rPr>
-          <w:rFonts w:asciiTheme="minorHAnsi" w:eastAsiaTheme="minorEastAsia" w:hAnsiTheme="minorHAnsi" w:cstheme="minorBidi"/>
           <w:b/>
           <w:bCs/>
           <w:noProof/>
-          <w:color w:val="auto"/>
-          <w:sz w:val="20"/>
-          <w:szCs w:val="20"/>
         </w:rPr>
       </w:sdtEndPr>
       <w:sdtContent>
@@ -239,7 +235,7 @@
           <w:r>
             <w:fldChar w:fldCharType="separate"/>
           </w:r>
-          <w:hyperlink w:anchor="_Toc133787786" w:history="1">
+          <w:hyperlink w:anchor="_Toc133857601" w:history="1">
             <w:r>
               <w:rPr>
                 <w:rStyle w:val="Hyperlink"/>
@@ -266,7 +262,7 @@
                 <w:noProof/>
                 <w:webHidden/>
               </w:rPr>
-              <w:instrText xml:space="preserve"> PAGEREF _Toc133787786 \h </w:instrText>
+              <w:instrText xml:space="preserve"> PAGEREF _Toc133857601 \h </w:instrText>
             </w:r>
             <w:r>
               <w:rPr>
@@ -310,7 +306,7 @@
               <w:lang w:eastAsia="es-MX"/>
             </w:rPr>
           </w:pPr>
-          <w:hyperlink w:anchor="_Toc133787787" w:history="1">
+          <w:hyperlink w:anchor="_Toc133857602" w:history="1">
             <w:r>
               <w:rPr>
                 <w:rStyle w:val="Hyperlink"/>
@@ -337,7 +333,7 @@
                 <w:noProof/>
                 <w:webHidden/>
               </w:rPr>
-              <w:instrText xml:space="preserve"> PAGEREF _Toc133787787 \h </w:instrText>
+              <w:instrText xml:space="preserve"> PAGEREF _Toc133857602 \h </w:instrText>
             </w:r>
             <w:r>
               <w:rPr>
@@ -381,7 +377,7 @@
               <w:lang w:eastAsia="es-MX"/>
             </w:rPr>
           </w:pPr>
-          <w:hyperlink w:anchor="_Toc133787788" w:history="1">
+          <w:hyperlink w:anchor="_Toc133857603" w:history="1">
             <w:r>
               <w:rPr>
                 <w:rStyle w:val="Hyperlink"/>
@@ -408,7 +404,7 @@
                 <w:noProof/>
                 <w:webHidden/>
               </w:rPr>
-              <w:instrText xml:space="preserve"> PAGEREF _Toc133787788 \h </w:instrText>
+              <w:instrText xml:space="preserve"> PAGEREF _Toc133857603 \h </w:instrText>
             </w:r>
             <w:r>
               <w:rPr>
@@ -452,7 +448,7 @@
               <w:lang w:eastAsia="es-MX"/>
             </w:rPr>
           </w:pPr>
-          <w:hyperlink w:anchor="_Toc133787789" w:history="1">
+          <w:hyperlink w:anchor="_Toc133857604" w:history="1">
             <w:r>
               <w:rPr>
                 <w:rStyle w:val="Hyperlink"/>
@@ -479,7 +475,7 @@
                 <w:noProof/>
                 <w:webHidden/>
               </w:rPr>
-              <w:instrText xml:space="preserve"> PAGEREF _Toc133787789 \h </w:instrText>
+              <w:instrText xml:space="preserve"> PAGEREF _Toc133857604 \h </w:instrText>
             </w:r>
             <w:r>
               <w:rPr>
@@ -523,7 +519,7 @@
               <w:lang w:eastAsia="es-MX"/>
             </w:rPr>
           </w:pPr>
-          <w:hyperlink w:anchor="_Toc133787790" w:history="1">
+          <w:hyperlink w:anchor="_Toc133857605" w:history="1">
             <w:r>
               <w:rPr>
                 <w:rStyle w:val="Hyperlink"/>
@@ -550,7 +546,7 @@
                 <w:noProof/>
                 <w:webHidden/>
               </w:rPr>
-              <w:instrText xml:space="preserve"> PAGEREF _Toc133787790 \h </w:instrText>
+              <w:instrText xml:space="preserve"> PAGEREF _Toc133857605 \h </w:instrText>
             </w:r>
             <w:r>
               <w:rPr>
@@ -594,7 +590,7 @@
               <w:lang w:eastAsia="es-MX"/>
             </w:rPr>
           </w:pPr>
-          <w:hyperlink w:anchor="_Toc133787791" w:history="1">
+          <w:hyperlink w:anchor="_Toc133857606" w:history="1">
             <w:r>
               <w:rPr>
                 <w:rStyle w:val="Hyperlink"/>
@@ -621,7 +617,7 @@
                 <w:noProof/>
                 <w:webHidden/>
               </w:rPr>
-              <w:instrText xml:space="preserve"> PAGEREF _Toc133787791 \h </w:instrText>
+              <w:instrText xml:space="preserve"> PAGEREF _Toc133857606 \h </w:instrText>
             </w:r>
             <w:r>
               <w:rPr>
@@ -660,9 +656,12 @@
             </w:tabs>
             <w:rPr>
               <w:noProof/>
+              <w:sz w:val="22"/>
+              <w:szCs w:val="22"/>
+              <w:lang w:eastAsia="es-MX"/>
             </w:rPr>
           </w:pPr>
-          <w:hyperlink w:anchor="_Toc133787792" w:history="1">
+          <w:hyperlink w:anchor="_Toc133857607" w:history="1">
             <w:r>
               <w:rPr>
                 <w:rStyle w:val="Hyperlink"/>
@@ -689,7 +688,7 @@
                 <w:noProof/>
                 <w:webHidden/>
               </w:rPr>
-              <w:instrText xml:space="preserve"> PAGEREF _Toc133787792 \h </w:instrText>
+              <w:instrText xml:space="preserve"> PAGEREF _Toc133857607 \h </w:instrText>
             </w:r>
             <w:r>
               <w:rPr>
@@ -728,9 +727,12 @@
             </w:tabs>
             <w:rPr>
               <w:noProof/>
+              <w:sz w:val="22"/>
+              <w:szCs w:val="22"/>
+              <w:lang w:eastAsia="es-MX"/>
             </w:rPr>
           </w:pPr>
-          <w:hyperlink w:anchor="_Toc133787793" w:history="1">
+          <w:hyperlink w:anchor="_Toc133857608" w:history="1">
             <w:r>
               <w:rPr>
                 <w:rStyle w:val="Hyperlink"/>
@@ -757,7 +759,7 @@
                 <w:noProof/>
                 <w:webHidden/>
               </w:rPr>
-              <w:instrText xml:space="preserve"> PAGEREF _Toc133787793 \h </w:instrText>
+              <w:instrText xml:space="preserve"> PAGEREF _Toc133857608 \h </w:instrText>
             </w:r>
             <w:r>
               <w:rPr>
@@ -796,9 +798,12 @@
             </w:tabs>
             <w:rPr>
               <w:noProof/>
+              <w:sz w:val="22"/>
+              <w:szCs w:val="22"/>
+              <w:lang w:eastAsia="es-MX"/>
             </w:rPr>
           </w:pPr>
-          <w:hyperlink w:anchor="_Toc133787794" w:history="1">
+          <w:hyperlink w:anchor="_Toc133857609" w:history="1">
             <w:r>
               <w:rPr>
                 <w:rStyle w:val="Hyperlink"/>
@@ -825,7 +830,7 @@
                 <w:noProof/>
                 <w:webHidden/>
               </w:rPr>
-              <w:instrText xml:space="preserve"> PAGEREF _Toc133787794 \h </w:instrText>
+              <w:instrText xml:space="preserve"> PAGEREF _Toc133857609 \h </w:instrText>
             </w:r>
             <w:r>
               <w:rPr>
@@ -864,9 +869,12 @@
             </w:tabs>
             <w:rPr>
               <w:noProof/>
+              <w:sz w:val="22"/>
+              <w:szCs w:val="22"/>
+              <w:lang w:eastAsia="es-MX"/>
             </w:rPr>
           </w:pPr>
-          <w:hyperlink w:anchor="_Toc133787795" w:history="1">
+          <w:hyperlink w:anchor="_Toc133857610" w:history="1">
             <w:r>
               <w:rPr>
                 <w:rStyle w:val="Hyperlink"/>
@@ -893,7 +901,7 @@
                 <w:noProof/>
                 <w:webHidden/>
               </w:rPr>
-              <w:instrText xml:space="preserve"> PAGEREF _Toc133787795 \h </w:instrText>
+              <w:instrText xml:space="preserve"> PAGEREF _Toc133857610 \h </w:instrText>
             </w:r>
             <w:r>
               <w:rPr>
@@ -932,9 +940,12 @@
             </w:tabs>
             <w:rPr>
               <w:noProof/>
+              <w:sz w:val="22"/>
+              <w:szCs w:val="22"/>
+              <w:lang w:eastAsia="es-MX"/>
             </w:rPr>
           </w:pPr>
-          <w:hyperlink w:anchor="_Toc133787796" w:history="1">
+          <w:hyperlink w:anchor="_Toc133857611" w:history="1">
             <w:r>
               <w:rPr>
                 <w:rStyle w:val="Hyperlink"/>
@@ -961,7 +972,7 @@
                 <w:noProof/>
                 <w:webHidden/>
               </w:rPr>
-              <w:instrText xml:space="preserve"> PAGEREF _Toc133787796 \h </w:instrText>
+              <w:instrText xml:space="preserve"> PAGEREF _Toc133857611 \h </w:instrText>
             </w:r>
             <w:r>
               <w:rPr>
@@ -1000,9 +1011,12 @@
             </w:tabs>
             <w:rPr>
               <w:noProof/>
+              <w:sz w:val="22"/>
+              <w:szCs w:val="22"/>
+              <w:lang w:eastAsia="es-MX"/>
             </w:rPr>
           </w:pPr>
-          <w:hyperlink w:anchor="_Toc133787797" w:history="1">
+          <w:hyperlink w:anchor="_Toc133857612" w:history="1">
             <w:r>
               <w:rPr>
                 <w:rStyle w:val="Hyperlink"/>
@@ -1029,7 +1043,7 @@
                 <w:noProof/>
                 <w:webHidden/>
               </w:rPr>
-              <w:instrText xml:space="preserve"> PAGEREF _Toc133787797 \h </w:instrText>
+              <w:instrText xml:space="preserve"> PAGEREF _Toc133857612 \h </w:instrText>
             </w:r>
             <w:r>
               <w:rPr>
@@ -1068,9 +1082,12 @@
             </w:tabs>
             <w:rPr>
               <w:noProof/>
+              <w:sz w:val="22"/>
+              <w:szCs w:val="22"/>
+              <w:lang w:eastAsia="es-MX"/>
             </w:rPr>
           </w:pPr>
-          <w:hyperlink w:anchor="_Toc133787798" w:history="1">
+          <w:hyperlink w:anchor="_Toc133857613" w:history="1">
             <w:r>
               <w:rPr>
                 <w:rStyle w:val="Hyperlink"/>
@@ -1097,7 +1114,7 @@
                 <w:noProof/>
                 <w:webHidden/>
               </w:rPr>
-              <w:instrText xml:space="preserve"> PAGEREF _Toc133787798 \h </w:instrText>
+              <w:instrText xml:space="preserve"> PAGEREF _Toc133857613 \h </w:instrText>
             </w:r>
             <w:r>
               <w:rPr>
@@ -1141,7 +1158,7 @@
               <w:lang w:eastAsia="es-MX"/>
             </w:rPr>
           </w:pPr>
-          <w:hyperlink w:anchor="_Toc133787799" w:history="1">
+          <w:hyperlink w:anchor="_Toc133857614" w:history="1">
             <w:r>
               <w:rPr>
                 <w:rStyle w:val="Hyperlink"/>
@@ -1168,7 +1185,7 @@
                 <w:noProof/>
                 <w:webHidden/>
               </w:rPr>
-              <w:instrText xml:space="preserve"> PAGEREF _Toc133787799 \h </w:instrText>
+              <w:instrText xml:space="preserve"> PAGEREF _Toc133857614 \h </w:instrText>
             </w:r>
             <w:r>
               <w:rPr>
@@ -1212,7 +1229,7 @@
               <w:lang w:eastAsia="es-MX"/>
             </w:rPr>
           </w:pPr>
-          <w:hyperlink w:anchor="_Toc133787800" w:history="1">
+          <w:hyperlink w:anchor="_Toc133857615" w:history="1">
             <w:r>
               <w:rPr>
                 <w:rStyle w:val="Hyperlink"/>
@@ -1239,7 +1256,7 @@
                 <w:noProof/>
                 <w:webHidden/>
               </w:rPr>
-              <w:instrText xml:space="preserve"> PAGEREF _Toc133787800 \h </w:instrText>
+              <w:instrText xml:space="preserve"> PAGEREF _Toc133857615 \h </w:instrText>
             </w:r>
             <w:r>
               <w:rPr>
@@ -1260,6 +1277,291 @@
                 <w:webHidden/>
               </w:rPr>
               <w:t>6</w:t>
+            </w:r>
+            <w:r>
+              <w:rPr>
+                <w:noProof/>
+                <w:webHidden/>
+              </w:rPr>
+              <w:fldChar w:fldCharType="end"/>
+            </w:r>
+          </w:hyperlink>
+        </w:p>
+        <w:p>
+          <w:pPr>
+            <w:pStyle w:val="TOC1"/>
+            <w:tabs>
+              <w:tab w:val="right" w:leader="dot" w:pos="8828"/>
+            </w:tabs>
+            <w:rPr>
+              <w:noProof/>
+              <w:sz w:val="22"/>
+              <w:szCs w:val="22"/>
+              <w:lang w:eastAsia="es-MX"/>
+            </w:rPr>
+          </w:pPr>
+          <w:hyperlink w:anchor="_Toc133857616" w:history="1">
+            <w:r>
+              <w:rPr>
+                <w:rStyle w:val="Hyperlink"/>
+                <w:noProof/>
+              </w:rPr>
+              <w:t>Tokens</w:t>
+            </w:r>
+            <w:r>
+              <w:rPr>
+                <w:noProof/>
+                <w:webHidden/>
+              </w:rPr>
+              <w:tab/>
+            </w:r>
+            <w:r>
+              <w:rPr>
+                <w:noProof/>
+                <w:webHidden/>
+              </w:rPr>
+              <w:fldChar w:fldCharType="begin"/>
+            </w:r>
+            <w:r>
+              <w:rPr>
+                <w:noProof/>
+                <w:webHidden/>
+              </w:rPr>
+              <w:instrText xml:space="preserve"> PAGEREF _Toc133857616 \h </w:instrText>
+            </w:r>
+            <w:r>
+              <w:rPr>
+                <w:noProof/>
+                <w:webHidden/>
+              </w:rPr>
+            </w:r>
+            <w:r>
+              <w:rPr>
+                <w:noProof/>
+                <w:webHidden/>
+              </w:rPr>
+              <w:fldChar w:fldCharType="separate"/>
+            </w:r>
+            <w:r>
+              <w:rPr>
+                <w:noProof/>
+                <w:webHidden/>
+              </w:rPr>
+              <w:t>6</w:t>
+            </w:r>
+            <w:r>
+              <w:rPr>
+                <w:noProof/>
+                <w:webHidden/>
+              </w:rPr>
+              <w:fldChar w:fldCharType="end"/>
+            </w:r>
+          </w:hyperlink>
+        </w:p>
+        <w:p>
+          <w:pPr>
+            <w:pStyle w:val="TOC2"/>
+            <w:tabs>
+              <w:tab w:val="right" w:leader="dot" w:pos="8828"/>
+            </w:tabs>
+            <w:rPr>
+              <w:noProof/>
+              <w:sz w:val="22"/>
+              <w:szCs w:val="22"/>
+              <w:lang w:eastAsia="es-MX"/>
+            </w:rPr>
+          </w:pPr>
+          <w:hyperlink w:anchor="_Toc133857617" w:history="1">
+            <w:r>
+              <w:rPr>
+                <w:rStyle w:val="Hyperlink"/>
+                <w:noProof/>
+              </w:rPr>
+              <w:t>Palabras reservadas</w:t>
+            </w:r>
+            <w:r>
+              <w:rPr>
+                <w:noProof/>
+                <w:webHidden/>
+              </w:rPr>
+              <w:tab/>
+            </w:r>
+            <w:r>
+              <w:rPr>
+                <w:noProof/>
+                <w:webHidden/>
+              </w:rPr>
+              <w:fldChar w:fldCharType="begin"/>
+            </w:r>
+            <w:r>
+              <w:rPr>
+                <w:noProof/>
+                <w:webHidden/>
+              </w:rPr>
+              <w:instrText xml:space="preserve"> PAGEREF _Toc133857617 \h </w:instrText>
+            </w:r>
+            <w:r>
+              <w:rPr>
+                <w:noProof/>
+                <w:webHidden/>
+              </w:rPr>
+            </w:r>
+            <w:r>
+              <w:rPr>
+                <w:noProof/>
+                <w:webHidden/>
+              </w:rPr>
+              <w:fldChar w:fldCharType="separate"/>
+            </w:r>
+            <w:r>
+              <w:rPr>
+                <w:noProof/>
+                <w:webHidden/>
+              </w:rPr>
+              <w:t>6</w:t>
+            </w:r>
+            <w:r>
+              <w:rPr>
+                <w:noProof/>
+                <w:webHidden/>
+              </w:rPr>
+              <w:fldChar w:fldCharType="end"/>
+            </w:r>
+          </w:hyperlink>
+        </w:p>
+        <w:p>
+          <w:pPr>
+            <w:pStyle w:val="TOC2"/>
+            <w:tabs>
+              <w:tab w:val="right" w:leader="dot" w:pos="8828"/>
+            </w:tabs>
+            <w:rPr>
+              <w:noProof/>
+              <w:sz w:val="22"/>
+              <w:szCs w:val="22"/>
+              <w:lang w:eastAsia="es-MX"/>
+            </w:rPr>
+          </w:pPr>
+          <w:hyperlink w:anchor="_Toc133857618" w:history="1">
+            <w:r>
+              <w:rPr>
+                <w:rStyle w:val="Hyperlink"/>
+                <w:noProof/>
+              </w:rPr>
+              <w:t>Expresiones regulares</w:t>
+            </w:r>
+            <w:r>
+              <w:rPr>
+                <w:noProof/>
+                <w:webHidden/>
+              </w:rPr>
+              <w:tab/>
+            </w:r>
+            <w:r>
+              <w:rPr>
+                <w:noProof/>
+                <w:webHidden/>
+              </w:rPr>
+              <w:fldChar w:fldCharType="begin"/>
+            </w:r>
+            <w:r>
+              <w:rPr>
+                <w:noProof/>
+                <w:webHidden/>
+              </w:rPr>
+              <w:instrText xml:space="preserve"> PAGEREF _Toc133857618 \h </w:instrText>
+            </w:r>
+            <w:r>
+              <w:rPr>
+                <w:noProof/>
+                <w:webHidden/>
+              </w:rPr>
+            </w:r>
+            <w:r>
+              <w:rPr>
+                <w:noProof/>
+                <w:webHidden/>
+              </w:rPr>
+              <w:fldChar w:fldCharType="separate"/>
+            </w:r>
+            <w:r>
+              <w:rPr>
+                <w:noProof/>
+                <w:webHidden/>
+              </w:rPr>
+              <w:t>6</w:t>
+            </w:r>
+            <w:r>
+              <w:rPr>
+                <w:noProof/>
+                <w:webHidden/>
+              </w:rPr>
+              <w:fldChar w:fldCharType="end"/>
+            </w:r>
+          </w:hyperlink>
+        </w:p>
+        <w:p>
+          <w:pPr>
+            <w:pStyle w:val="TOC1"/>
+            <w:tabs>
+              <w:tab w:val="right" w:leader="dot" w:pos="8828"/>
+            </w:tabs>
+            <w:rPr>
+              <w:noProof/>
+              <w:sz w:val="22"/>
+              <w:szCs w:val="22"/>
+              <w:lang w:eastAsia="es-MX"/>
+            </w:rPr>
+          </w:pPr>
+          <w:hyperlink w:anchor="_Toc133857619" w:history="1">
+            <w:r>
+              <w:rPr>
+                <w:rStyle w:val="Hyperlink"/>
+                <w:rFonts w:eastAsia="Courier New"/>
+                <w:noProof/>
+              </w:rPr>
+              <w:t>Diagramas de sintaxis</w:t>
+            </w:r>
+            <w:r>
+              <w:rPr>
+                <w:noProof/>
+                <w:webHidden/>
+              </w:rPr>
+              <w:tab/>
+            </w:r>
+            <w:r>
+              <w:rPr>
+                <w:noProof/>
+                <w:webHidden/>
+              </w:rPr>
+              <w:fldChar w:fldCharType="begin"/>
+            </w:r>
+            <w:r>
+              <w:rPr>
+                <w:noProof/>
+                <w:webHidden/>
+              </w:rPr>
+              <w:instrText xml:space="preserve"> PAGEREF _Toc133857619 \h </w:instrText>
+            </w:r>
+            <w:r>
+              <w:rPr>
+                <w:noProof/>
+                <w:webHidden/>
+              </w:rPr>
+            </w:r>
+            <w:r>
+              <w:rPr>
+                <w:noProof/>
+                <w:webHidden/>
+              </w:rPr>
+              <w:fldChar w:fldCharType="separate"/>
+            </w:r>
+            <w:r>
+              <w:rPr>
+                <w:noProof/>
+                <w:webHidden/>
+              </w:rPr>
+              <w:t>7</w:t>
             </w:r>
             <w:r>
               <w:rPr>
@@ -1324,7 +1626,7 @@
         <w:pStyle w:val="Heading1"/>
       </w:pPr>
       <w:bookmarkStart w:id="14" w:name="_9c3tjjkamxay" w:colFirst="0" w:colLast="0"/>
-      <w:bookmarkStart w:id="15" w:name="_Toc133787786"/>
+      <w:bookmarkStart w:id="15" w:name="_Toc133857601"/>
       <w:bookmarkEnd w:id="14"/>
       <w:r>
         <w:t>Consideraciones semánticas</w:t>
@@ -1482,20 +1784,20 @@
       <w:pPr>
         <w:pStyle w:val="Heading2"/>
       </w:pPr>
-      <w:bookmarkStart w:id="16" w:name="_Toc133787787"/>
+      <w:bookmarkStart w:id="16" w:name="_Toc133857602"/>
       <w:r>
         <w:t>Declaraciones</w:t>
       </w:r>
       <w:bookmarkStart w:id="17" w:name="_q9ed84fc62ro" w:colFirst="0" w:colLast="0"/>
+      <w:bookmarkEnd w:id="17"/>
       <w:bookmarkEnd w:id="16"/>
-      <w:bookmarkEnd w:id="17"/>
     </w:p>
     <w:p/>
     <w:p>
       <w:pPr>
         <w:pStyle w:val="Heading3"/>
       </w:pPr>
-      <w:bookmarkStart w:id="18" w:name="_Toc133787788"/>
+      <w:bookmarkStart w:id="18" w:name="_Toc133857603"/>
       <w:r>
         <w:t>Programas</w:t>
       </w:r>
@@ -1686,7 +1988,7 @@
       <w:pPr>
         <w:pStyle w:val="Heading3"/>
       </w:pPr>
-      <w:bookmarkStart w:id="20" w:name="_Toc133787789"/>
+      <w:bookmarkStart w:id="20" w:name="_Toc133857604"/>
       <w:r>
         <w:t>Variables</w:t>
       </w:r>
@@ -2277,7 +2579,7 @@
         <w:pStyle w:val="Heading3"/>
       </w:pPr>
       <w:bookmarkStart w:id="21" w:name="_5qzpk25zsb74" w:colFirst="0" w:colLast="0"/>
-      <w:bookmarkStart w:id="22" w:name="_Toc133787790"/>
+      <w:bookmarkStart w:id="22" w:name="_Toc133857605"/>
       <w:bookmarkEnd w:id="21"/>
       <w:r>
         <w:t>Funciones</w:t>
@@ -2330,7 +2632,7 @@
         <w:rPr>
           <w:rFonts w:ascii="Courier New" w:eastAsia="Courier New" w:hAnsi="Courier New" w:cs="Courier New"/>
         </w:rPr>
-        <w:t xml:space="preserve"> &lt;tipo-retorno&gt; &lt;FUNC_ID&gt; </w:t>
+        <w:t xml:space="preserve"> &lt;FUNC_ID&gt; </w:t>
       </w:r>
       <w:r>
         <w:rPr>
@@ -2346,12 +2648,34 @@
         </w:rPr>
         <w:t>&lt;PARAM_LIST&gt;</w:t>
       </w:r>
+      <w:proofErr w:type="gramStart"/>
       <w:r>
         <w:rPr>
           <w:rFonts w:ascii="Courier New" w:eastAsia="Courier New" w:hAnsi="Courier New" w:cs="Courier New"/>
           <w:b/>
         </w:rPr>
         <w:t>)</w:t>
+      </w:r>
+      <w:r>
+        <w:rPr>
+          <w:rFonts w:ascii="Courier New" w:eastAsia="Courier New" w:hAnsi="Courier New" w:cs="Courier New"/>
+          <w:b/>
+        </w:rPr>
+        <w:t xml:space="preserve"> :</w:t>
+      </w:r>
+      <w:proofErr w:type="gramEnd"/>
+      <w:r>
+        <w:rPr>
+          <w:rFonts w:ascii="Courier New" w:eastAsia="Courier New" w:hAnsi="Courier New" w:cs="Courier New"/>
+          <w:b/>
+        </w:rPr>
+        <w:t xml:space="preserve"> </w:t>
+      </w:r>
+      <w:r>
+        <w:rPr>
+          <w:rFonts w:ascii="Courier New" w:eastAsia="Courier New" w:hAnsi="Courier New" w:cs="Courier New"/>
+        </w:rPr>
+        <w:t>&lt;tipo-retorno&gt;</w:t>
       </w:r>
       <w:r>
         <w:rPr>
@@ -2624,7 +2948,7 @@
         <w:pStyle w:val="Heading3"/>
       </w:pPr>
       <w:bookmarkStart w:id="23" w:name="_hju73pk3bli4" w:colFirst="0" w:colLast="0"/>
-      <w:bookmarkStart w:id="24" w:name="_Toc133787791"/>
+      <w:bookmarkStart w:id="24" w:name="_Toc133857606"/>
       <w:bookmarkEnd w:id="23"/>
       <w:r>
         <w:t>Estatutos</w:t>
@@ -2636,7 +2960,7 @@
         <w:pStyle w:val="Heading4"/>
       </w:pPr>
       <w:bookmarkStart w:id="25" w:name="_rwte6lpdxk7" w:colFirst="0" w:colLast="0"/>
-      <w:bookmarkStart w:id="26" w:name="_Toc133787792"/>
+      <w:bookmarkStart w:id="26" w:name="_Toc133857607"/>
       <w:bookmarkEnd w:id="25"/>
       <w:r>
         <w:t>Asignación</w:t>
@@ -3174,7 +3498,7 @@
         <w:pStyle w:val="Heading4"/>
       </w:pPr>
       <w:bookmarkStart w:id="27" w:name="_5ywoago3tc11" w:colFirst="0" w:colLast="0"/>
-      <w:bookmarkStart w:id="28" w:name="_Toc133787793"/>
+      <w:bookmarkStart w:id="28" w:name="_Toc133857608"/>
       <w:bookmarkEnd w:id="27"/>
       <w:r>
         <w:t xml:space="preserve">Llamada a función </w:t>
@@ -3247,7 +3571,7 @@
         <w:pStyle w:val="Heading4"/>
       </w:pPr>
       <w:bookmarkStart w:id="29" w:name="_rwksemgprfv4" w:colFirst="0" w:colLast="0"/>
-      <w:bookmarkStart w:id="30" w:name="_Toc133787794"/>
+      <w:bookmarkStart w:id="30" w:name="_Toc133857609"/>
       <w:bookmarkEnd w:id="29"/>
       <w:r>
         <w:t>Lectura</w:t>
@@ -3328,7 +3652,7 @@
         <w:pStyle w:val="Heading4"/>
       </w:pPr>
       <w:bookmarkStart w:id="31" w:name="_wn9n7bzwydw" w:colFirst="0" w:colLast="0"/>
-      <w:bookmarkStart w:id="32" w:name="_Toc133787795"/>
+      <w:bookmarkStart w:id="32" w:name="_Toc133857610"/>
       <w:bookmarkEnd w:id="31"/>
       <w:r>
         <w:t>Escritura</w:t>
@@ -3438,7 +3762,7 @@
         <w:pStyle w:val="Heading4"/>
       </w:pPr>
       <w:bookmarkStart w:id="33" w:name="_5wchhl3bt10i" w:colFirst="0" w:colLast="0"/>
-      <w:bookmarkStart w:id="34" w:name="_Toc133787796"/>
+      <w:bookmarkStart w:id="34" w:name="_Toc133857611"/>
       <w:bookmarkEnd w:id="33"/>
       <w:r>
         <w:t>Cargar datos</w:t>
@@ -3957,7 +4281,7 @@
         <w:pStyle w:val="Heading4"/>
       </w:pPr>
       <w:bookmarkStart w:id="35" w:name="_sei39vbzfg79" w:colFirst="0" w:colLast="0"/>
-      <w:bookmarkStart w:id="36" w:name="_Toc133787797"/>
+      <w:bookmarkStart w:id="36" w:name="_Toc133857612"/>
       <w:bookmarkEnd w:id="35"/>
       <w:r>
         <w:t>Estatuto de decisión</w:t>
@@ -4044,7 +4368,7 @@
         <w:pStyle w:val="Heading4"/>
       </w:pPr>
       <w:bookmarkStart w:id="37" w:name="_957u5hitxcyz" w:colFirst="0" w:colLast="0"/>
-      <w:bookmarkStart w:id="38" w:name="_Toc133787798"/>
+      <w:bookmarkStart w:id="38" w:name="_Toc133857613"/>
       <w:bookmarkEnd w:id="37"/>
       <w:r>
         <w:t>Estatuto de repetición</w:t>
@@ -4132,7 +4456,7 @@
         <w:pStyle w:val="Heading3"/>
       </w:pPr>
       <w:bookmarkStart w:id="39" w:name="_e11m9uhqj6wj" w:colFirst="0" w:colLast="0"/>
-      <w:bookmarkStart w:id="40" w:name="_Toc133787799"/>
+      <w:bookmarkStart w:id="40" w:name="_Toc133857614"/>
       <w:bookmarkEnd w:id="39"/>
       <w:r>
         <w:t>Expresiones</w:t>
@@ -4958,7 +5282,7 @@
         <w:pStyle w:val="Heading3"/>
       </w:pPr>
       <w:bookmarkStart w:id="41" w:name="_vmztbunbpwbs" w:colFirst="0" w:colLast="0"/>
-      <w:bookmarkStart w:id="42" w:name="_Toc133787800"/>
+      <w:bookmarkStart w:id="42" w:name="_Toc133857615"/>
       <w:bookmarkEnd w:id="41"/>
       <w:r>
         <w:t>Característica especial</w:t>
@@ -5045,17 +5369,21 @@
       <w:pPr>
         <w:pStyle w:val="Heading1"/>
       </w:pPr>
+      <w:bookmarkStart w:id="43" w:name="_Toc133857616"/>
       <w:r>
         <w:t>Tokens</w:t>
       </w:r>
+      <w:bookmarkEnd w:id="43"/>
     </w:p>
     <w:p>
       <w:pPr>
         <w:pStyle w:val="Heading2"/>
       </w:pPr>
+      <w:bookmarkStart w:id="44" w:name="_Toc133857617"/>
       <w:r>
         <w:t>Palabras reservadas</w:t>
       </w:r>
+      <w:bookmarkEnd w:id="44"/>
     </w:p>
     <w:p>
       <w:pPr>
@@ -5280,9 +5608,11 @@
       <w:pPr>
         <w:pStyle w:val="Heading2"/>
       </w:pPr>
+      <w:bookmarkStart w:id="45" w:name="_Toc133857618"/>
       <w:r>
         <w:t>Expresiones regulares</w:t>
       </w:r>
+      <w:bookmarkEnd w:id="45"/>
     </w:p>
     <w:p>
       <w:pPr>
@@ -5509,25 +5839,7 @@
           <w:szCs w:val="22"/>
         </w:rPr>
         <w:tab/>
-        <w:t>= r'\d+\</w:t>
-      </w:r>
-      <w:proofErr w:type="gramStart"/>
-      <w:r>
-        <w:rPr>
-          <w:rFonts w:ascii="Courier New" w:eastAsia="Courier New" w:hAnsi="Courier New" w:cs="Courier New"/>
-          <w:sz w:val="22"/>
-          <w:szCs w:val="22"/>
-        </w:rPr>
-        <w:t>.?\</w:t>
-      </w:r>
-      <w:proofErr w:type="gramEnd"/>
-      <w:r>
-        <w:rPr>
-          <w:rFonts w:ascii="Courier New" w:eastAsia="Courier New" w:hAnsi="Courier New" w:cs="Courier New"/>
-          <w:sz w:val="22"/>
-          <w:szCs w:val="22"/>
-        </w:rPr>
-        <w:t>d+'</w:t>
+        <w:t>= r'\d+\.\d+'</w:t>
       </w:r>
     </w:p>
     <w:p>
@@ -5567,6 +5879,50 @@
         <w:rPr>
           <w:rFonts w:ascii="Courier New" w:eastAsia="Courier New" w:hAnsi="Courier New" w:cs="Courier New"/>
         </w:rPr>
+        <w:t>&lt;GREATER</w:t>
+      </w:r>
+      <w:r>
+        <w:rPr>
+          <w:rFonts w:ascii="Courier New" w:eastAsia="Courier New" w:hAnsi="Courier New" w:cs="Courier New"/>
+        </w:rPr>
+        <w:t>EQ</w:t>
+      </w:r>
+      <w:r>
+        <w:rPr>
+          <w:rFonts w:ascii="Courier New" w:eastAsia="Courier New" w:hAnsi="Courier New" w:cs="Courier New"/>
+        </w:rPr>
+        <w:t xml:space="preserve">&gt; </w:t>
+      </w:r>
+      <w:r>
+        <w:rPr>
+          <w:rFonts w:ascii="Courier New" w:eastAsia="Courier New" w:hAnsi="Courier New" w:cs="Courier New"/>
+        </w:rPr>
+        <w:tab/>
+        <w:t>= r'&gt;</w:t>
+      </w:r>
+      <w:r>
+        <w:rPr>
+          <w:rFonts w:ascii="Courier New" w:eastAsia="Courier New" w:hAnsi="Courier New" w:cs="Courier New"/>
+        </w:rPr>
+        <w:t>=</w:t>
+      </w:r>
+      <w:r>
+        <w:rPr>
+          <w:rFonts w:ascii="Courier New" w:eastAsia="Courier New" w:hAnsi="Courier New" w:cs="Courier New"/>
+        </w:rPr>
+        <w:t>',</w:t>
+      </w:r>
+    </w:p>
+    <w:p>
+      <w:pPr>
+        <w:rPr>
+          <w:rFonts w:ascii="Courier New" w:eastAsia="Courier New" w:hAnsi="Courier New" w:cs="Courier New"/>
+        </w:rPr>
+      </w:pPr>
+      <w:r>
+        <w:rPr>
+          <w:rFonts w:ascii="Courier New" w:eastAsia="Courier New" w:hAnsi="Courier New" w:cs="Courier New"/>
+        </w:rPr>
         <w:t xml:space="preserve">&lt;ID&gt; </w:t>
       </w:r>
       <w:r>
@@ -5613,6 +5969,56 @@
         <w:rPr>
           <w:rFonts w:ascii="Courier New" w:eastAsia="Courier New" w:hAnsi="Courier New" w:cs="Courier New"/>
         </w:rPr>
+        <w:t>&lt;INT&gt;</w:t>
+      </w:r>
+      <w:r>
+        <w:rPr>
+          <w:rFonts w:ascii="Courier New" w:eastAsia="Courier New" w:hAnsi="Courier New" w:cs="Courier New"/>
+        </w:rPr>
+        <w:tab/>
+      </w:r>
+      <w:r>
+        <w:rPr>
+          <w:rFonts w:ascii="Courier New" w:eastAsia="Courier New" w:hAnsi="Courier New" w:cs="Courier New"/>
+        </w:rPr>
+        <w:tab/>
+      </w:r>
+      <w:r>
+        <w:rPr>
+          <w:rFonts w:ascii="Courier New" w:eastAsia="Courier New" w:hAnsi="Courier New" w:cs="Courier New"/>
+        </w:rPr>
+        <w:tab/>
+        <w:t>= r</w:t>
+      </w:r>
+      <w:r>
+        <w:rPr>
+          <w:rFonts w:ascii="Courier New" w:eastAsia="Courier New" w:hAnsi="Courier New" w:cs="Courier New"/>
+        </w:rPr>
+        <w:t>'</w:t>
+      </w:r>
+      <w:r>
+        <w:rPr>
+          <w:rFonts w:ascii="Courier New" w:eastAsia="Courier New" w:hAnsi="Courier New" w:cs="Courier New"/>
+        </w:rPr>
+        <w:t>\d+</w:t>
+      </w:r>
+      <w:r>
+        <w:rPr>
+          <w:rFonts w:ascii="Courier New" w:eastAsia="Courier New" w:hAnsi="Courier New" w:cs="Courier New"/>
+        </w:rPr>
+        <w:t>'</w:t>
+      </w:r>
+    </w:p>
+    <w:p>
+      <w:pPr>
+        <w:rPr>
+          <w:rFonts w:ascii="Courier New" w:eastAsia="Courier New" w:hAnsi="Courier New" w:cs="Courier New"/>
+        </w:rPr>
+      </w:pPr>
+      <w:r>
+        <w:rPr>
+          <w:rFonts w:ascii="Courier New" w:eastAsia="Courier New" w:hAnsi="Courier New" w:cs="Courier New"/>
+        </w:rPr>
         <w:t xml:space="preserve">&lt;LESS&gt; </w:t>
       </w:r>
       <w:r>
@@ -5639,6 +6045,56 @@
         <w:rPr>
           <w:rFonts w:ascii="Courier New" w:eastAsia="Courier New" w:hAnsi="Courier New" w:cs="Courier New"/>
         </w:rPr>
+        <w:t>&lt;LESS</w:t>
+      </w:r>
+      <w:r>
+        <w:rPr>
+          <w:rFonts w:ascii="Courier New" w:eastAsia="Courier New" w:hAnsi="Courier New" w:cs="Courier New"/>
+        </w:rPr>
+        <w:t>EQ</w:t>
+      </w:r>
+      <w:r>
+        <w:rPr>
+          <w:rFonts w:ascii="Courier New" w:eastAsia="Courier New" w:hAnsi="Courier New" w:cs="Courier New"/>
+        </w:rPr>
+        <w:t xml:space="preserve">&gt; </w:t>
+      </w:r>
+      <w:r>
+        <w:rPr>
+          <w:rFonts w:ascii="Courier New" w:eastAsia="Courier New" w:hAnsi="Courier New" w:cs="Courier New"/>
+        </w:rPr>
+        <w:tab/>
+      </w:r>
+      <w:r>
+        <w:rPr>
+          <w:rFonts w:ascii="Courier New" w:eastAsia="Courier New" w:hAnsi="Courier New" w:cs="Courier New"/>
+        </w:rPr>
+        <w:tab/>
+        <w:t>= r'&lt;</w:t>
+      </w:r>
+      <w:r>
+        <w:rPr>
+          <w:rFonts w:ascii="Courier New" w:eastAsia="Courier New" w:hAnsi="Courier New" w:cs="Courier New"/>
+        </w:rPr>
+        <w:t>=</w:t>
+      </w:r>
+      <w:r>
+        <w:rPr>
+          <w:rFonts w:ascii="Courier New" w:eastAsia="Courier New" w:hAnsi="Courier New" w:cs="Courier New"/>
+        </w:rPr>
+        <w:t>',</w:t>
+      </w:r>
+    </w:p>
+    <w:p>
+      <w:pPr>
+        <w:rPr>
+          <w:rFonts w:ascii="Courier New" w:eastAsia="Courier New" w:hAnsi="Courier New" w:cs="Courier New"/>
+        </w:rPr>
+      </w:pPr>
+      <w:r>
+        <w:rPr>
+          <w:rFonts w:ascii="Courier New" w:eastAsia="Courier New" w:hAnsi="Courier New" w:cs="Courier New"/>
+        </w:rPr>
         <w:t xml:space="preserve">&lt;MINUS&gt; </w:t>
       </w:r>
       <w:r>
@@ -5878,7 +6334,1227 @@
           <w:rFonts w:ascii="Courier New" w:eastAsia="Courier New" w:hAnsi="Courier New" w:cs="Courier New"/>
         </w:rPr>
         <w:tab/>
-        <w:t>= r'&lt;&gt;'</w:t>
+        <w:t>= r</w:t>
+      </w:r>
+      <w:proofErr w:type="gramStart"/>
+      <w:r>
+        <w:rPr>
+          <w:rFonts w:ascii="Courier New" w:eastAsia="Courier New" w:hAnsi="Courier New" w:cs="Courier New"/>
+        </w:rPr>
+        <w:t>'</w:t>
+      </w:r>
+      <w:r>
+        <w:rPr>
+          <w:rFonts w:ascii="Courier New" w:eastAsia="Courier New" w:hAnsi="Courier New" w:cs="Courier New"/>
+        </w:rPr>
+        <w:t>!=</w:t>
+      </w:r>
+      <w:proofErr w:type="gramEnd"/>
+      <w:r>
+        <w:rPr>
+          <w:rFonts w:ascii="Courier New" w:eastAsia="Courier New" w:hAnsi="Courier New" w:cs="Courier New"/>
+        </w:rPr>
+        <w:t>'</w:t>
+      </w:r>
+    </w:p>
+    <w:p>
+      <w:pPr>
+        <w:pStyle w:val="Heading1"/>
+        <w:rPr>
+          <w:rFonts w:eastAsia="Courier New"/>
+        </w:rPr>
+      </w:pPr>
+      <w:bookmarkStart w:id="46" w:name="_Toc133857619"/>
+      <w:r>
+        <w:rPr>
+          <w:rFonts w:eastAsia="Courier New"/>
+        </w:rPr>
+        <w:t>Diagramas de sintaxis</w:t>
+      </w:r>
+      <w:bookmarkEnd w:id="46"/>
+    </w:p>
+    <w:p>
+      <w:pPr>
+        <w:rPr>
+          <w:rFonts w:eastAsia="Courier New"/>
+        </w:rPr>
+      </w:pPr>
+      <w:r>
+        <w:rPr>
+          <w:noProof/>
+        </w:rPr>
+        <w:drawing>
+          <wp:inline distT="114300" distB="114300" distL="114300" distR="114300" wp14:anchorId="28036DBA" wp14:editId="5B42975D">
+            <wp:extent cx="5612130" cy="743487"/>
+            <wp:effectExtent l="0" t="0" r="0" b="0"/>
+            <wp:docPr id="27" name="image21.png"/>
+            <wp:cNvGraphicFramePr/>
+            <a:graphic xmlns:a="http://schemas.openxmlformats.org/drawingml/2006/main">
+              <a:graphicData uri="http://schemas.openxmlformats.org/drawingml/2006/picture">
+                <pic:pic xmlns:pic="http://schemas.openxmlformats.org/drawingml/2006/picture">
+                  <pic:nvPicPr>
+                    <pic:cNvPr id="0" name="image21.png"/>
+                    <pic:cNvPicPr preferRelativeResize="0"/>
+                  </pic:nvPicPr>
+                  <pic:blipFill>
+                    <a:blip r:embed="rId7"/>
+                    <a:srcRect/>
+                    <a:stretch>
+                      <a:fillRect/>
+                    </a:stretch>
+                  </pic:blipFill>
+                  <pic:spPr>
+                    <a:xfrm>
+                      <a:off x="0" y="0"/>
+                      <a:ext cx="5612130" cy="743487"/>
+                    </a:xfrm>
+                    <a:prstGeom prst="rect">
+                      <a:avLst/>
+                    </a:prstGeom>
+                    <a:ln/>
+                  </pic:spPr>
+                </pic:pic>
+              </a:graphicData>
+            </a:graphic>
+          </wp:inline>
+        </w:drawing>
+      </w:r>
+    </w:p>
+    <w:p>
+      <w:pPr>
+        <w:rPr>
+          <w:rFonts w:eastAsia="Courier New"/>
+        </w:rPr>
+      </w:pPr>
+      <w:r>
+        <w:rPr>
+          <w:rFonts w:eastAsia="Courier New"/>
+        </w:rPr>
+        <w:drawing>
+          <wp:inline distT="0" distB="0" distL="0" distR="0" wp14:anchorId="359DEB83" wp14:editId="79CF2156">
+            <wp:extent cx="3476729" cy="1485419"/>
+            <wp:effectExtent l="0" t="0" r="0" b="635"/>
+            <wp:docPr id="1" name="Picture 1" descr="Diagram&#10;&#10;Description automatically generated"/>
+            <wp:cNvGraphicFramePr>
+              <a:graphicFrameLocks xmlns:a="http://schemas.openxmlformats.org/drawingml/2006/main" noChangeAspect="1"/>
+            </wp:cNvGraphicFramePr>
+            <a:graphic xmlns:a="http://schemas.openxmlformats.org/drawingml/2006/main">
+              <a:graphicData uri="http://schemas.openxmlformats.org/drawingml/2006/picture">
+                <pic:pic xmlns:pic="http://schemas.openxmlformats.org/drawingml/2006/picture">
+                  <pic:nvPicPr>
+                    <pic:cNvPr id="1" name="Picture 1" descr="Diagram&#10;&#10;Description automatically generated"/>
+                    <pic:cNvPicPr/>
+                  </pic:nvPicPr>
+                  <pic:blipFill>
+                    <a:blip r:embed="rId8"/>
+                    <a:stretch>
+                      <a:fillRect/>
+                    </a:stretch>
+                  </pic:blipFill>
+                  <pic:spPr>
+                    <a:xfrm>
+                      <a:off x="0" y="0"/>
+                      <a:ext cx="3495149" cy="1493289"/>
+                    </a:xfrm>
+                    <a:prstGeom prst="rect">
+                      <a:avLst/>
+                    </a:prstGeom>
+                  </pic:spPr>
+                </pic:pic>
+              </a:graphicData>
+            </a:graphic>
+          </wp:inline>
+        </w:drawing>
+      </w:r>
+    </w:p>
+    <w:p>
+      <w:pPr>
+        <w:rPr>
+          <w:rFonts w:eastAsia="Courier New"/>
+        </w:rPr>
+      </w:pPr>
+      <w:r>
+        <w:rPr>
+          <w:rFonts w:eastAsia="Courier New"/>
+        </w:rPr>
+        <w:drawing>
+          <wp:inline distT="0" distB="0" distL="0" distR="0" wp14:anchorId="0806B66E" wp14:editId="5312D542">
+            <wp:extent cx="3657600" cy="672919"/>
+            <wp:effectExtent l="0" t="0" r="0" b="0"/>
+            <wp:docPr id="2" name="Picture 2" descr="Diagram&#10;&#10;Description automatically generated"/>
+            <wp:cNvGraphicFramePr>
+              <a:graphicFrameLocks xmlns:a="http://schemas.openxmlformats.org/drawingml/2006/main" noChangeAspect="1"/>
+            </wp:cNvGraphicFramePr>
+            <a:graphic xmlns:a="http://schemas.openxmlformats.org/drawingml/2006/main">
+              <a:graphicData uri="http://schemas.openxmlformats.org/drawingml/2006/picture">
+                <pic:pic xmlns:pic="http://schemas.openxmlformats.org/drawingml/2006/picture">
+                  <pic:nvPicPr>
+                    <pic:cNvPr id="2" name="Picture 2" descr="Diagram&#10;&#10;Description automatically generated"/>
+                    <pic:cNvPicPr/>
+                  </pic:nvPicPr>
+                  <pic:blipFill>
+                    <a:blip r:embed="rId9"/>
+                    <a:stretch>
+                      <a:fillRect/>
+                    </a:stretch>
+                  </pic:blipFill>
+                  <pic:spPr>
+                    <a:xfrm>
+                      <a:off x="0" y="0"/>
+                      <a:ext cx="3676468" cy="676390"/>
+                    </a:xfrm>
+                    <a:prstGeom prst="rect">
+                      <a:avLst/>
+                    </a:prstGeom>
+                  </pic:spPr>
+                </pic:pic>
+              </a:graphicData>
+            </a:graphic>
+          </wp:inline>
+        </w:drawing>
+      </w:r>
+    </w:p>
+    <w:p>
+      <w:pPr>
+        <w:rPr>
+          <w:rFonts w:eastAsia="Courier New"/>
+        </w:rPr>
+      </w:pPr>
+      <w:r>
+        <w:rPr>
+          <w:rFonts w:eastAsia="Courier New"/>
+        </w:rPr>
+        <w:drawing>
+          <wp:inline distT="0" distB="0" distL="0" distR="0" wp14:anchorId="1DD29C5C" wp14:editId="42B49C2A">
+            <wp:extent cx="4054767" cy="512466"/>
+            <wp:effectExtent l="0" t="0" r="3175" b="1905"/>
+            <wp:docPr id="3" name="Picture 3" descr="A picture containing graphical user interface&#10;&#10;Description automatically generated"/>
+            <wp:cNvGraphicFramePr>
+              <a:graphicFrameLocks xmlns:a="http://schemas.openxmlformats.org/drawingml/2006/main" noChangeAspect="1"/>
+            </wp:cNvGraphicFramePr>
+            <a:graphic xmlns:a="http://schemas.openxmlformats.org/drawingml/2006/main">
+              <a:graphicData uri="http://schemas.openxmlformats.org/drawingml/2006/picture">
+                <pic:pic xmlns:pic="http://schemas.openxmlformats.org/drawingml/2006/picture">
+                  <pic:nvPicPr>
+                    <pic:cNvPr id="3" name="Picture 3" descr="A picture containing graphical user interface&#10;&#10;Description automatically generated"/>
+                    <pic:cNvPicPr/>
+                  </pic:nvPicPr>
+                  <pic:blipFill>
+                    <a:blip r:embed="rId10"/>
+                    <a:stretch>
+                      <a:fillRect/>
+                    </a:stretch>
+                  </pic:blipFill>
+                  <pic:spPr>
+                    <a:xfrm>
+                      <a:off x="0" y="0"/>
+                      <a:ext cx="4146020" cy="523999"/>
+                    </a:xfrm>
+                    <a:prstGeom prst="rect">
+                      <a:avLst/>
+                    </a:prstGeom>
+                  </pic:spPr>
+                </pic:pic>
+              </a:graphicData>
+            </a:graphic>
+          </wp:inline>
+        </w:drawing>
+      </w:r>
+    </w:p>
+    <w:p>
+      <w:pPr>
+        <w:rPr>
+          <w:rFonts w:eastAsia="Courier New"/>
+        </w:rPr>
+      </w:pPr>
+      <w:r>
+        <w:rPr>
+          <w:rFonts w:eastAsia="Courier New"/>
+        </w:rPr>
+        <w:drawing>
+          <wp:inline distT="0" distB="0" distL="0" distR="0" wp14:anchorId="77C1FD4F" wp14:editId="63E0474D">
+            <wp:extent cx="5612130" cy="643094"/>
+            <wp:effectExtent l="0" t="0" r="0" b="5080"/>
+            <wp:docPr id="4" name="Picture 4" descr="Diagram&#10;&#10;Description automatically generated"/>
+            <wp:cNvGraphicFramePr>
+              <a:graphicFrameLocks xmlns:a="http://schemas.openxmlformats.org/drawingml/2006/main" noChangeAspect="1"/>
+            </wp:cNvGraphicFramePr>
+            <a:graphic xmlns:a="http://schemas.openxmlformats.org/drawingml/2006/main">
+              <a:graphicData uri="http://schemas.openxmlformats.org/drawingml/2006/picture">
+                <pic:pic xmlns:pic="http://schemas.openxmlformats.org/drawingml/2006/picture">
+                  <pic:nvPicPr>
+                    <pic:cNvPr id="4" name="Picture 4" descr="Diagram&#10;&#10;Description automatically generated"/>
+                    <pic:cNvPicPr/>
+                  </pic:nvPicPr>
+                  <pic:blipFill rotWithShape="1">
+                    <a:blip r:embed="rId11"/>
+                    <a:srcRect b="52364"/>
+                    <a:stretch/>
+                  </pic:blipFill>
+                  <pic:spPr bwMode="auto">
+                    <a:xfrm>
+                      <a:off x="0" y="0"/>
+                      <a:ext cx="5612130" cy="643094"/>
+                    </a:xfrm>
+                    <a:prstGeom prst="rect">
+                      <a:avLst/>
+                    </a:prstGeom>
+                    <a:ln>
+                      <a:noFill/>
+                    </a:ln>
+                    <a:extLst>
+                      <a:ext uri="{53640926-AAD7-44D8-BBD7-CCE9431645EC}">
+                        <a14:shadowObscured xmlns:a14="http://schemas.microsoft.com/office/drawing/2010/main"/>
+                      </a:ext>
+                    </a:extLst>
+                  </pic:spPr>
+                </pic:pic>
+              </a:graphicData>
+            </a:graphic>
+          </wp:inline>
+        </w:drawing>
+      </w:r>
+    </w:p>
+    <w:p>
+      <w:pPr>
+        <w:rPr>
+          <w:rFonts w:eastAsia="Courier New"/>
+        </w:rPr>
+      </w:pPr>
+      <w:r>
+        <w:rPr>
+          <w:rFonts w:eastAsia="Courier New"/>
+        </w:rPr>
+        <w:lastRenderedPageBreak/>
+        <w:drawing>
+          <wp:inline distT="0" distB="0" distL="0" distR="0" wp14:anchorId="22E49932" wp14:editId="21E72848">
+            <wp:extent cx="5609947" cy="706602"/>
+            <wp:effectExtent l="0" t="0" r="0" b="0"/>
+            <wp:docPr id="6" name="Picture 6" descr="Diagram&#10;&#10;Description automatically generated"/>
+            <wp:cNvGraphicFramePr>
+              <a:graphicFrameLocks xmlns:a="http://schemas.openxmlformats.org/drawingml/2006/main" noChangeAspect="1"/>
+            </wp:cNvGraphicFramePr>
+            <a:graphic xmlns:a="http://schemas.openxmlformats.org/drawingml/2006/main">
+              <a:graphicData uri="http://schemas.openxmlformats.org/drawingml/2006/picture">
+                <pic:pic xmlns:pic="http://schemas.openxmlformats.org/drawingml/2006/picture">
+                  <pic:nvPicPr>
+                    <pic:cNvPr id="6" name="Picture 6" descr="Diagram&#10;&#10;Description automatically generated"/>
+                    <pic:cNvPicPr/>
+                  </pic:nvPicPr>
+                  <pic:blipFill rotWithShape="1">
+                    <a:blip r:embed="rId11"/>
+                    <a:srcRect t="47639"/>
+                    <a:stretch/>
+                  </pic:blipFill>
+                  <pic:spPr bwMode="auto">
+                    <a:xfrm>
+                      <a:off x="0" y="0"/>
+                      <a:ext cx="5612130" cy="706877"/>
+                    </a:xfrm>
+                    <a:prstGeom prst="rect">
+                      <a:avLst/>
+                    </a:prstGeom>
+                    <a:ln>
+                      <a:noFill/>
+                    </a:ln>
+                    <a:extLst>
+                      <a:ext uri="{53640926-AAD7-44D8-BBD7-CCE9431645EC}">
+                        <a14:shadowObscured xmlns:a14="http://schemas.microsoft.com/office/drawing/2010/main"/>
+                      </a:ext>
+                    </a:extLst>
+                  </pic:spPr>
+                </pic:pic>
+              </a:graphicData>
+            </a:graphic>
+          </wp:inline>
+        </w:drawing>
+      </w:r>
+    </w:p>
+    <w:p>
+      <w:pPr>
+        <w:rPr>
+          <w:rFonts w:eastAsia="Courier New"/>
+        </w:rPr>
+      </w:pPr>
+      <w:r>
+        <w:rPr>
+          <w:rFonts w:eastAsia="Courier New"/>
+        </w:rPr>
+        <w:drawing>
+          <wp:inline distT="0" distB="0" distL="0" distR="0" wp14:anchorId="3C9DD382" wp14:editId="46A12F0C">
+            <wp:extent cx="5612130" cy="1078230"/>
+            <wp:effectExtent l="0" t="0" r="7620" b="7620"/>
+            <wp:docPr id="7" name="Picture 7" descr="Diagram&#10;&#10;Description automatically generated"/>
+            <wp:cNvGraphicFramePr>
+              <a:graphicFrameLocks xmlns:a="http://schemas.openxmlformats.org/drawingml/2006/main" noChangeAspect="1"/>
+            </wp:cNvGraphicFramePr>
+            <a:graphic xmlns:a="http://schemas.openxmlformats.org/drawingml/2006/main">
+              <a:graphicData uri="http://schemas.openxmlformats.org/drawingml/2006/picture">
+                <pic:pic xmlns:pic="http://schemas.openxmlformats.org/drawingml/2006/picture">
+                  <pic:nvPicPr>
+                    <pic:cNvPr id="7" name="Picture 7" descr="Diagram&#10;&#10;Description automatically generated"/>
+                    <pic:cNvPicPr/>
+                  </pic:nvPicPr>
+                  <pic:blipFill>
+                    <a:blip r:embed="rId12"/>
+                    <a:stretch>
+                      <a:fillRect/>
+                    </a:stretch>
+                  </pic:blipFill>
+                  <pic:spPr>
+                    <a:xfrm>
+                      <a:off x="0" y="0"/>
+                      <a:ext cx="5612130" cy="1078230"/>
+                    </a:xfrm>
+                    <a:prstGeom prst="rect">
+                      <a:avLst/>
+                    </a:prstGeom>
+                  </pic:spPr>
+                </pic:pic>
+              </a:graphicData>
+            </a:graphic>
+          </wp:inline>
+        </w:drawing>
+      </w:r>
+    </w:p>
+    <w:p>
+      <w:pPr>
+        <w:rPr>
+          <w:rFonts w:eastAsia="Courier New"/>
+        </w:rPr>
+      </w:pPr>
+      <w:r>
+        <w:rPr>
+          <w:rFonts w:eastAsia="Courier New"/>
+        </w:rPr>
+        <w:drawing>
+          <wp:inline distT="0" distB="0" distL="0" distR="0" wp14:anchorId="5AFC4D5C" wp14:editId="159CBD48">
+            <wp:extent cx="5612130" cy="867410"/>
+            <wp:effectExtent l="0" t="0" r="7620" b="8890"/>
+            <wp:docPr id="8" name="Picture 8" descr="Diagram&#10;&#10;Description automatically generated"/>
+            <wp:cNvGraphicFramePr>
+              <a:graphicFrameLocks xmlns:a="http://schemas.openxmlformats.org/drawingml/2006/main" noChangeAspect="1"/>
+            </wp:cNvGraphicFramePr>
+            <a:graphic xmlns:a="http://schemas.openxmlformats.org/drawingml/2006/main">
+              <a:graphicData uri="http://schemas.openxmlformats.org/drawingml/2006/picture">
+                <pic:pic xmlns:pic="http://schemas.openxmlformats.org/drawingml/2006/picture">
+                  <pic:nvPicPr>
+                    <pic:cNvPr id="8" name="Picture 8" descr="Diagram&#10;&#10;Description automatically generated"/>
+                    <pic:cNvPicPr/>
+                  </pic:nvPicPr>
+                  <pic:blipFill>
+                    <a:blip r:embed="rId13"/>
+                    <a:stretch>
+                      <a:fillRect/>
+                    </a:stretch>
+                  </pic:blipFill>
+                  <pic:spPr>
+                    <a:xfrm>
+                      <a:off x="0" y="0"/>
+                      <a:ext cx="5612130" cy="867410"/>
+                    </a:xfrm>
+                    <a:prstGeom prst="rect">
+                      <a:avLst/>
+                    </a:prstGeom>
+                  </pic:spPr>
+                </pic:pic>
+              </a:graphicData>
+            </a:graphic>
+          </wp:inline>
+        </w:drawing>
+      </w:r>
+    </w:p>
+    <w:p>
+      <w:pPr>
+        <w:rPr>
+          <w:rFonts w:eastAsia="Courier New"/>
+        </w:rPr>
+      </w:pPr>
+      <w:r>
+        <w:rPr>
+          <w:rFonts w:eastAsia="Courier New"/>
+        </w:rPr>
+        <w:drawing>
+          <wp:inline distT="0" distB="0" distL="0" distR="0" wp14:anchorId="5DE33810" wp14:editId="6D85C58C">
+            <wp:extent cx="5612130" cy="1210945"/>
+            <wp:effectExtent l="0" t="0" r="7620" b="8255"/>
+            <wp:docPr id="9" name="Picture 9" descr="Diagram&#10;&#10;Description automatically generated"/>
+            <wp:cNvGraphicFramePr>
+              <a:graphicFrameLocks xmlns:a="http://schemas.openxmlformats.org/drawingml/2006/main" noChangeAspect="1"/>
+            </wp:cNvGraphicFramePr>
+            <a:graphic xmlns:a="http://schemas.openxmlformats.org/drawingml/2006/main">
+              <a:graphicData uri="http://schemas.openxmlformats.org/drawingml/2006/picture">
+                <pic:pic xmlns:pic="http://schemas.openxmlformats.org/drawingml/2006/picture">
+                  <pic:nvPicPr>
+                    <pic:cNvPr id="9" name="Picture 9" descr="Diagram&#10;&#10;Description automatically generated"/>
+                    <pic:cNvPicPr/>
+                  </pic:nvPicPr>
+                  <pic:blipFill>
+                    <a:blip r:embed="rId14"/>
+                    <a:stretch>
+                      <a:fillRect/>
+                    </a:stretch>
+                  </pic:blipFill>
+                  <pic:spPr>
+                    <a:xfrm>
+                      <a:off x="0" y="0"/>
+                      <a:ext cx="5612130" cy="1210945"/>
+                    </a:xfrm>
+                    <a:prstGeom prst="rect">
+                      <a:avLst/>
+                    </a:prstGeom>
+                  </pic:spPr>
+                </pic:pic>
+              </a:graphicData>
+            </a:graphic>
+          </wp:inline>
+        </w:drawing>
+      </w:r>
+    </w:p>
+    <w:p>
+      <w:pPr>
+        <w:rPr>
+          <w:rFonts w:eastAsia="Courier New"/>
+        </w:rPr>
+      </w:pPr>
+      <w:r>
+        <w:rPr>
+          <w:rFonts w:eastAsia="Courier New"/>
+        </w:rPr>
+        <w:drawing>
+          <wp:inline distT="0" distB="0" distL="0" distR="0" wp14:anchorId="2E561A29" wp14:editId="3F2BC981">
+            <wp:extent cx="5612130" cy="836295"/>
+            <wp:effectExtent l="0" t="0" r="7620" b="1905"/>
+            <wp:docPr id="10" name="Picture 10" descr="A picture containing text, device&#10;&#10;Description automatically generated"/>
+            <wp:cNvGraphicFramePr>
+              <a:graphicFrameLocks xmlns:a="http://schemas.openxmlformats.org/drawingml/2006/main" noChangeAspect="1"/>
+            </wp:cNvGraphicFramePr>
+            <a:graphic xmlns:a="http://schemas.openxmlformats.org/drawingml/2006/main">
+              <a:graphicData uri="http://schemas.openxmlformats.org/drawingml/2006/picture">
+                <pic:pic xmlns:pic="http://schemas.openxmlformats.org/drawingml/2006/picture">
+                  <pic:nvPicPr>
+                    <pic:cNvPr id="10" name="Picture 10" descr="A picture containing text, device&#10;&#10;Description automatically generated"/>
+                    <pic:cNvPicPr/>
+                  </pic:nvPicPr>
+                  <pic:blipFill>
+                    <a:blip r:embed="rId15"/>
+                    <a:stretch>
+                      <a:fillRect/>
+                    </a:stretch>
+                  </pic:blipFill>
+                  <pic:spPr>
+                    <a:xfrm>
+                      <a:off x="0" y="0"/>
+                      <a:ext cx="5612130" cy="836295"/>
+                    </a:xfrm>
+                    <a:prstGeom prst="rect">
+                      <a:avLst/>
+                    </a:prstGeom>
+                  </pic:spPr>
+                </pic:pic>
+              </a:graphicData>
+            </a:graphic>
+          </wp:inline>
+        </w:drawing>
+      </w:r>
+    </w:p>
+    <w:p>
+      <w:pPr>
+        <w:rPr>
+          <w:rFonts w:eastAsia="Courier New"/>
+        </w:rPr>
+      </w:pPr>
+      <w:r>
+        <w:rPr>
+          <w:rFonts w:eastAsia="Courier New"/>
+        </w:rPr>
+        <w:drawing>
+          <wp:inline distT="0" distB="0" distL="0" distR="0" wp14:anchorId="535F6864" wp14:editId="0189D7E2">
+            <wp:extent cx="5612130" cy="1504315"/>
+            <wp:effectExtent l="0" t="0" r="7620" b="635"/>
+            <wp:docPr id="11" name="Picture 11" descr="A picture containing graphical user interface&#10;&#10;Description automatically generated"/>
+            <wp:cNvGraphicFramePr>
+              <a:graphicFrameLocks xmlns:a="http://schemas.openxmlformats.org/drawingml/2006/main" noChangeAspect="1"/>
+            </wp:cNvGraphicFramePr>
+            <a:graphic xmlns:a="http://schemas.openxmlformats.org/drawingml/2006/main">
+              <a:graphicData uri="http://schemas.openxmlformats.org/drawingml/2006/picture">
+                <pic:pic xmlns:pic="http://schemas.openxmlformats.org/drawingml/2006/picture">
+                  <pic:nvPicPr>
+                    <pic:cNvPr id="11" name="Picture 11" descr="A picture containing graphical user interface&#10;&#10;Description automatically generated"/>
+                    <pic:cNvPicPr/>
+                  </pic:nvPicPr>
+                  <pic:blipFill>
+                    <a:blip r:embed="rId16"/>
+                    <a:stretch>
+                      <a:fillRect/>
+                    </a:stretch>
+                  </pic:blipFill>
+                  <pic:spPr>
+                    <a:xfrm>
+                      <a:off x="0" y="0"/>
+                      <a:ext cx="5612130" cy="1504315"/>
+                    </a:xfrm>
+                    <a:prstGeom prst="rect">
+                      <a:avLst/>
+                    </a:prstGeom>
+                  </pic:spPr>
+                </pic:pic>
+              </a:graphicData>
+            </a:graphic>
+          </wp:inline>
+        </w:drawing>
+      </w:r>
+    </w:p>
+    <w:p>
+      <w:pPr>
+        <w:rPr>
+          <w:rFonts w:eastAsia="Courier New"/>
+        </w:rPr>
+      </w:pPr>
+      <w:r>
+        <w:rPr>
+          <w:rFonts w:eastAsia="Courier New"/>
+        </w:rPr>
+        <w:drawing>
+          <wp:inline distT="0" distB="0" distL="0" distR="0" wp14:anchorId="577477B3" wp14:editId="53636098">
+            <wp:extent cx="2876140" cy="1045028"/>
+            <wp:effectExtent l="0" t="0" r="635" b="3175"/>
+            <wp:docPr id="12" name="Picture 12" descr="Diagram&#10;&#10;Description automatically generated"/>
+            <wp:cNvGraphicFramePr>
+              <a:graphicFrameLocks xmlns:a="http://schemas.openxmlformats.org/drawingml/2006/main" noChangeAspect="1"/>
+            </wp:cNvGraphicFramePr>
+            <a:graphic xmlns:a="http://schemas.openxmlformats.org/drawingml/2006/main">
+              <a:graphicData uri="http://schemas.openxmlformats.org/drawingml/2006/picture">
+                <pic:pic xmlns:pic="http://schemas.openxmlformats.org/drawingml/2006/picture">
+                  <pic:nvPicPr>
+                    <pic:cNvPr id="12" name="Picture 12" descr="Diagram&#10;&#10;Description automatically generated"/>
+                    <pic:cNvPicPr/>
+                  </pic:nvPicPr>
+                  <pic:blipFill>
+                    <a:blip r:embed="rId17"/>
+                    <a:stretch>
+                      <a:fillRect/>
+                    </a:stretch>
+                  </pic:blipFill>
+                  <pic:spPr>
+                    <a:xfrm>
+                      <a:off x="0" y="0"/>
+                      <a:ext cx="2886603" cy="1048830"/>
+                    </a:xfrm>
+                    <a:prstGeom prst="rect">
+                      <a:avLst/>
+                    </a:prstGeom>
+                  </pic:spPr>
+                </pic:pic>
+              </a:graphicData>
+            </a:graphic>
+          </wp:inline>
+        </w:drawing>
+      </w:r>
+      <w:r>
+        <w:rPr>
+          <w:rFonts w:eastAsia="Courier New"/>
+        </w:rPr>
+        <w:drawing>
+          <wp:inline distT="0" distB="0" distL="0" distR="0" wp14:anchorId="7A9736F0" wp14:editId="16238BA7">
+            <wp:extent cx="2401556" cy="1212762"/>
+            <wp:effectExtent l="0" t="0" r="0" b="6985"/>
+            <wp:docPr id="13" name="Picture 13" descr="Diagram&#10;&#10;Description automatically generated"/>
+            <wp:cNvGraphicFramePr>
+              <a:graphicFrameLocks xmlns:a="http://schemas.openxmlformats.org/drawingml/2006/main" noChangeAspect="1"/>
+            </wp:cNvGraphicFramePr>
+            <a:graphic xmlns:a="http://schemas.openxmlformats.org/drawingml/2006/main">
+              <a:graphicData uri="http://schemas.openxmlformats.org/drawingml/2006/picture">
+                <pic:pic xmlns:pic="http://schemas.openxmlformats.org/drawingml/2006/picture">
+                  <pic:nvPicPr>
+                    <pic:cNvPr id="13" name="Picture 13" descr="Diagram&#10;&#10;Description automatically generated"/>
+                    <pic:cNvPicPr/>
+                  </pic:nvPicPr>
+                  <pic:blipFill>
+                    <a:blip r:embed="rId18"/>
+                    <a:stretch>
+                      <a:fillRect/>
+                    </a:stretch>
+                  </pic:blipFill>
+                  <pic:spPr>
+                    <a:xfrm>
+                      <a:off x="0" y="0"/>
+                      <a:ext cx="2402640" cy="1213309"/>
+                    </a:xfrm>
+                    <a:prstGeom prst="rect">
+                      <a:avLst/>
+                    </a:prstGeom>
+                  </pic:spPr>
+                </pic:pic>
+              </a:graphicData>
+            </a:graphic>
+          </wp:inline>
+        </w:drawing>
+      </w:r>
+    </w:p>
+    <w:p>
+      <w:pPr>
+        <w:rPr>
+          <w:rFonts w:eastAsia="Courier New"/>
+        </w:rPr>
+      </w:pPr>
+      <w:r>
+        <w:rPr>
+          <w:rFonts w:eastAsia="Courier New"/>
+        </w:rPr>
+        <w:lastRenderedPageBreak/>
+        <w:drawing>
+          <wp:inline distT="0" distB="0" distL="0" distR="0" wp14:anchorId="740C9CFA" wp14:editId="6AA72DB0">
+            <wp:extent cx="2464351" cy="4420863"/>
+            <wp:effectExtent l="0" t="0" r="0" b="0"/>
+            <wp:docPr id="14" name="Picture 14" descr="Diagram&#10;&#10;Description automatically generated"/>
+            <wp:cNvGraphicFramePr>
+              <a:graphicFrameLocks xmlns:a="http://schemas.openxmlformats.org/drawingml/2006/main" noChangeAspect="1"/>
+            </wp:cNvGraphicFramePr>
+            <a:graphic xmlns:a="http://schemas.openxmlformats.org/drawingml/2006/main">
+              <a:graphicData uri="http://schemas.openxmlformats.org/drawingml/2006/picture">
+                <pic:pic xmlns:pic="http://schemas.openxmlformats.org/drawingml/2006/picture">
+                  <pic:nvPicPr>
+                    <pic:cNvPr id="14" name="Picture 14" descr="Diagram&#10;&#10;Description automatically generated"/>
+                    <pic:cNvPicPr/>
+                  </pic:nvPicPr>
+                  <pic:blipFill>
+                    <a:blip r:embed="rId19"/>
+                    <a:stretch>
+                      <a:fillRect/>
+                    </a:stretch>
+                  </pic:blipFill>
+                  <pic:spPr>
+                    <a:xfrm>
+                      <a:off x="0" y="0"/>
+                      <a:ext cx="2476812" cy="4443217"/>
+                    </a:xfrm>
+                    <a:prstGeom prst="rect">
+                      <a:avLst/>
+                    </a:prstGeom>
+                  </pic:spPr>
+                </pic:pic>
+              </a:graphicData>
+            </a:graphic>
+          </wp:inline>
+        </w:drawing>
+      </w:r>
+      <w:r>
+        <w:rPr>
+          <w:rFonts w:eastAsia="Courier New"/>
+        </w:rPr>
+        <w:drawing>
+          <wp:inline distT="0" distB="0" distL="0" distR="0" wp14:anchorId="6E47CD40" wp14:editId="20007B5E">
+            <wp:extent cx="2666864" cy="4352095"/>
+            <wp:effectExtent l="0" t="0" r="635" b="0"/>
+            <wp:docPr id="15" name="Picture 15" descr="Diagram&#10;&#10;Description automatically generated"/>
+            <wp:cNvGraphicFramePr>
+              <a:graphicFrameLocks xmlns:a="http://schemas.openxmlformats.org/drawingml/2006/main" noChangeAspect="1"/>
+            </wp:cNvGraphicFramePr>
+            <a:graphic xmlns:a="http://schemas.openxmlformats.org/drawingml/2006/main">
+              <a:graphicData uri="http://schemas.openxmlformats.org/drawingml/2006/picture">
+                <pic:pic xmlns:pic="http://schemas.openxmlformats.org/drawingml/2006/picture">
+                  <pic:nvPicPr>
+                    <pic:cNvPr id="15" name="Picture 15" descr="Diagram&#10;&#10;Description automatically generated"/>
+                    <pic:cNvPicPr/>
+                  </pic:nvPicPr>
+                  <pic:blipFill>
+                    <a:blip r:embed="rId20"/>
+                    <a:stretch>
+                      <a:fillRect/>
+                    </a:stretch>
+                  </pic:blipFill>
+                  <pic:spPr>
+                    <a:xfrm>
+                      <a:off x="0" y="0"/>
+                      <a:ext cx="2680784" cy="4374811"/>
+                    </a:xfrm>
+                    <a:prstGeom prst="rect">
+                      <a:avLst/>
+                    </a:prstGeom>
+                  </pic:spPr>
+                </pic:pic>
+              </a:graphicData>
+            </a:graphic>
+          </wp:inline>
+        </w:drawing>
+      </w:r>
+    </w:p>
+    <w:p>
+      <w:pPr>
+        <w:rPr>
+          <w:rFonts w:eastAsia="Courier New"/>
+        </w:rPr>
+      </w:pPr>
+      <w:r>
+        <w:rPr>
+          <w:rFonts w:eastAsia="Courier New"/>
+        </w:rPr>
+        <w:drawing>
+          <wp:inline distT="0" distB="0" distL="0" distR="0" wp14:anchorId="1623DAA4" wp14:editId="4CB92C4E">
+            <wp:extent cx="2532184" cy="1454957"/>
+            <wp:effectExtent l="0" t="0" r="1905" b="0"/>
+            <wp:docPr id="16" name="Picture 16" descr="Diagram&#10;&#10;Description automatically generated"/>
+            <wp:cNvGraphicFramePr>
+              <a:graphicFrameLocks xmlns:a="http://schemas.openxmlformats.org/drawingml/2006/main" noChangeAspect="1"/>
+            </wp:cNvGraphicFramePr>
+            <a:graphic xmlns:a="http://schemas.openxmlformats.org/drawingml/2006/main">
+              <a:graphicData uri="http://schemas.openxmlformats.org/drawingml/2006/picture">
+                <pic:pic xmlns:pic="http://schemas.openxmlformats.org/drawingml/2006/picture">
+                  <pic:nvPicPr>
+                    <pic:cNvPr id="16" name="Picture 16" descr="Diagram&#10;&#10;Description automatically generated"/>
+                    <pic:cNvPicPr/>
+                  </pic:nvPicPr>
+                  <pic:blipFill>
+                    <a:blip r:embed="rId21"/>
+                    <a:stretch>
+                      <a:fillRect/>
+                    </a:stretch>
+                  </pic:blipFill>
+                  <pic:spPr>
+                    <a:xfrm>
+                      <a:off x="0" y="0"/>
+                      <a:ext cx="2548989" cy="1464613"/>
+                    </a:xfrm>
+                    <a:prstGeom prst="rect">
+                      <a:avLst/>
+                    </a:prstGeom>
+                  </pic:spPr>
+                </pic:pic>
+              </a:graphicData>
+            </a:graphic>
+          </wp:inline>
+        </w:drawing>
+      </w:r>
+      <w:r>
+        <w:rPr>
+          <w:rFonts w:eastAsia="Courier New"/>
+        </w:rPr>
+        <w:drawing>
+          <wp:inline distT="0" distB="0" distL="0" distR="0" wp14:anchorId="489A55BA" wp14:editId="72849320">
+            <wp:extent cx="3054699" cy="1208396"/>
+            <wp:effectExtent l="0" t="0" r="0" b="0"/>
+            <wp:docPr id="17" name="Picture 17" descr="Diagram&#10;&#10;Description automatically generated"/>
+            <wp:cNvGraphicFramePr>
+              <a:graphicFrameLocks xmlns:a="http://schemas.openxmlformats.org/drawingml/2006/main" noChangeAspect="1"/>
+            </wp:cNvGraphicFramePr>
+            <a:graphic xmlns:a="http://schemas.openxmlformats.org/drawingml/2006/main">
+              <a:graphicData uri="http://schemas.openxmlformats.org/drawingml/2006/picture">
+                <pic:pic xmlns:pic="http://schemas.openxmlformats.org/drawingml/2006/picture">
+                  <pic:nvPicPr>
+                    <pic:cNvPr id="17" name="Picture 17" descr="Diagram&#10;&#10;Description automatically generated"/>
+                    <pic:cNvPicPr/>
+                  </pic:nvPicPr>
+                  <pic:blipFill rotWithShape="1">
+                    <a:blip r:embed="rId22"/>
+                    <a:srcRect r="5948"/>
+                    <a:stretch/>
+                  </pic:blipFill>
+                  <pic:spPr bwMode="auto">
+                    <a:xfrm>
+                      <a:off x="0" y="0"/>
+                      <a:ext cx="3088843" cy="1221903"/>
+                    </a:xfrm>
+                    <a:prstGeom prst="rect">
+                      <a:avLst/>
+                    </a:prstGeom>
+                    <a:ln>
+                      <a:noFill/>
+                    </a:ln>
+                    <a:extLst>
+                      <a:ext uri="{53640926-AAD7-44D8-BBD7-CCE9431645EC}">
+                        <a14:shadowObscured xmlns:a14="http://schemas.microsoft.com/office/drawing/2010/main"/>
+                      </a:ext>
+                    </a:extLst>
+                  </pic:spPr>
+                </pic:pic>
+              </a:graphicData>
+            </a:graphic>
+          </wp:inline>
+        </w:drawing>
+      </w:r>
+    </w:p>
+    <w:p>
+      <w:pPr>
+        <w:rPr>
+          <w:rFonts w:eastAsia="Courier New"/>
+        </w:rPr>
+      </w:pPr>
+      <w:r>
+        <w:rPr>
+          <w:rFonts w:eastAsia="Courier New"/>
+        </w:rPr>
+        <w:drawing>
+          <wp:inline distT="0" distB="0" distL="0" distR="0" wp14:anchorId="4258CFCC" wp14:editId="4E60C469">
+            <wp:extent cx="2259646" cy="1567543"/>
+            <wp:effectExtent l="0" t="0" r="7620" b="0"/>
+            <wp:docPr id="18" name="Picture 18" descr="Diagram&#10;&#10;Description automatically generated"/>
+            <wp:cNvGraphicFramePr>
+              <a:graphicFrameLocks xmlns:a="http://schemas.openxmlformats.org/drawingml/2006/main" noChangeAspect="1"/>
+            </wp:cNvGraphicFramePr>
+            <a:graphic xmlns:a="http://schemas.openxmlformats.org/drawingml/2006/main">
+              <a:graphicData uri="http://schemas.openxmlformats.org/drawingml/2006/picture">
+                <pic:pic xmlns:pic="http://schemas.openxmlformats.org/drawingml/2006/picture">
+                  <pic:nvPicPr>
+                    <pic:cNvPr id="18" name="Picture 18" descr="Diagram&#10;&#10;Description automatically generated"/>
+                    <pic:cNvPicPr/>
+                  </pic:nvPicPr>
+                  <pic:blipFill>
+                    <a:blip r:embed="rId23"/>
+                    <a:stretch>
+                      <a:fillRect/>
+                    </a:stretch>
+                  </pic:blipFill>
+                  <pic:spPr>
+                    <a:xfrm>
+                      <a:off x="0" y="0"/>
+                      <a:ext cx="2265608" cy="1571679"/>
+                    </a:xfrm>
+                    <a:prstGeom prst="rect">
+                      <a:avLst/>
+                    </a:prstGeom>
+                  </pic:spPr>
+                </pic:pic>
+              </a:graphicData>
+            </a:graphic>
+          </wp:inline>
+        </w:drawing>
+      </w:r>
+      <w:r>
+        <w:rPr>
+          <w:rFonts w:eastAsia="Courier New"/>
+        </w:rPr>
+        <w:t xml:space="preserve">    </w:t>
+      </w:r>
+      <w:r>
+        <w:rPr>
+          <w:rFonts w:eastAsia="Courier New"/>
+        </w:rPr>
+        <w:drawing>
+          <wp:inline distT="0" distB="0" distL="0" distR="0" wp14:anchorId="08FBCF72" wp14:editId="75A2EC75">
+            <wp:extent cx="3175279" cy="1428840"/>
+            <wp:effectExtent l="0" t="0" r="6350" b="0"/>
+            <wp:docPr id="20" name="Picture 20" descr="Diagram&#10;&#10;Description automatically generated"/>
+            <wp:cNvGraphicFramePr>
+              <a:graphicFrameLocks xmlns:a="http://schemas.openxmlformats.org/drawingml/2006/main" noChangeAspect="1"/>
+            </wp:cNvGraphicFramePr>
+            <a:graphic xmlns:a="http://schemas.openxmlformats.org/drawingml/2006/main">
+              <a:graphicData uri="http://schemas.openxmlformats.org/drawingml/2006/picture">
+                <pic:pic xmlns:pic="http://schemas.openxmlformats.org/drawingml/2006/picture">
+                  <pic:nvPicPr>
+                    <pic:cNvPr id="20" name="Picture 20" descr="Diagram&#10;&#10;Description automatically generated"/>
+                    <pic:cNvPicPr/>
+                  </pic:nvPicPr>
+                  <pic:blipFill>
+                    <a:blip r:embed="rId24"/>
+                    <a:stretch>
+                      <a:fillRect/>
+                    </a:stretch>
+                  </pic:blipFill>
+                  <pic:spPr>
+                    <a:xfrm>
+                      <a:off x="0" y="0"/>
+                      <a:ext cx="3175279" cy="1428840"/>
+                    </a:xfrm>
+                    <a:prstGeom prst="rect">
+                      <a:avLst/>
+                    </a:prstGeom>
+                  </pic:spPr>
+                </pic:pic>
+              </a:graphicData>
+            </a:graphic>
+          </wp:inline>
+        </w:drawing>
+      </w:r>
+    </w:p>
+    <w:p>
+      <w:pPr>
+        <w:rPr>
+          <w:rFonts w:eastAsia="Courier New"/>
+        </w:rPr>
+      </w:pPr>
+      <w:r>
+        <w:rPr>
+          <w:rFonts w:eastAsia="Courier New"/>
+        </w:rPr>
+        <w:lastRenderedPageBreak/>
+        <w:drawing>
+          <wp:inline distT="0" distB="0" distL="0" distR="0" wp14:anchorId="1FAF66E1" wp14:editId="19403B90">
+            <wp:extent cx="4383726" cy="894303"/>
+            <wp:effectExtent l="0" t="0" r="0" b="1270"/>
+            <wp:docPr id="19" name="Picture 19" descr="Diagram&#10;&#10;Description automatically generated"/>
+            <wp:cNvGraphicFramePr>
+              <a:graphicFrameLocks xmlns:a="http://schemas.openxmlformats.org/drawingml/2006/main" noChangeAspect="1"/>
+            </wp:cNvGraphicFramePr>
+            <a:graphic xmlns:a="http://schemas.openxmlformats.org/drawingml/2006/main">
+              <a:graphicData uri="http://schemas.openxmlformats.org/drawingml/2006/picture">
+                <pic:pic xmlns:pic="http://schemas.openxmlformats.org/drawingml/2006/picture">
+                  <pic:nvPicPr>
+                    <pic:cNvPr id="19" name="Picture 19" descr="Diagram&#10;&#10;Description automatically generated"/>
+                    <pic:cNvPicPr/>
+                  </pic:nvPicPr>
+                  <pic:blipFill>
+                    <a:blip r:embed="rId25"/>
+                    <a:stretch>
+                      <a:fillRect/>
+                    </a:stretch>
+                  </pic:blipFill>
+                  <pic:spPr>
+                    <a:xfrm>
+                      <a:off x="0" y="0"/>
+                      <a:ext cx="4421097" cy="901927"/>
+                    </a:xfrm>
+                    <a:prstGeom prst="rect">
+                      <a:avLst/>
+                    </a:prstGeom>
+                  </pic:spPr>
+                </pic:pic>
+              </a:graphicData>
+            </a:graphic>
+          </wp:inline>
+        </w:drawing>
+      </w:r>
+    </w:p>
+    <w:p>
+      <w:pPr>
+        <w:rPr>
+          <w:rFonts w:eastAsia="Courier New"/>
+        </w:rPr>
+      </w:pPr>
+      <w:r>
+        <w:rPr>
+          <w:rFonts w:eastAsia="Courier New"/>
+        </w:rPr>
+        <w:drawing>
+          <wp:inline distT="0" distB="0" distL="0" distR="0" wp14:anchorId="68A907B0" wp14:editId="56173663">
+            <wp:extent cx="2745510" cy="1668027"/>
+            <wp:effectExtent l="0" t="0" r="0" b="8890"/>
+            <wp:docPr id="21" name="Picture 21" descr="Diagram&#10;&#10;Description automatically generated"/>
+            <wp:cNvGraphicFramePr>
+              <a:graphicFrameLocks xmlns:a="http://schemas.openxmlformats.org/drawingml/2006/main" noChangeAspect="1"/>
+            </wp:cNvGraphicFramePr>
+            <a:graphic xmlns:a="http://schemas.openxmlformats.org/drawingml/2006/main">
+              <a:graphicData uri="http://schemas.openxmlformats.org/drawingml/2006/picture">
+                <pic:pic xmlns:pic="http://schemas.openxmlformats.org/drawingml/2006/picture">
+                  <pic:nvPicPr>
+                    <pic:cNvPr id="21" name="Picture 21" descr="Diagram&#10;&#10;Description automatically generated"/>
+                    <pic:cNvPicPr/>
+                  </pic:nvPicPr>
+                  <pic:blipFill>
+                    <a:blip r:embed="rId26"/>
+                    <a:stretch>
+                      <a:fillRect/>
+                    </a:stretch>
+                  </pic:blipFill>
+                  <pic:spPr>
+                    <a:xfrm>
+                      <a:off x="0" y="0"/>
+                      <a:ext cx="2754704" cy="1673613"/>
+                    </a:xfrm>
+                    <a:prstGeom prst="rect">
+                      <a:avLst/>
+                    </a:prstGeom>
+                  </pic:spPr>
+                </pic:pic>
+              </a:graphicData>
+            </a:graphic>
+          </wp:inline>
+        </w:drawing>
+      </w:r>
+    </w:p>
+    <w:p>
+      <w:pPr>
+        <w:rPr>
+          <w:rFonts w:eastAsia="Courier New"/>
+        </w:rPr>
+      </w:pPr>
+      <w:r>
+        <w:rPr>
+          <w:rFonts w:eastAsia="Courier New"/>
+        </w:rPr>
+        <w:drawing>
+          <wp:inline distT="0" distB="0" distL="0" distR="0" wp14:anchorId="259F4D7D" wp14:editId="2D2C1E3C">
+            <wp:extent cx="3034602" cy="453510"/>
+            <wp:effectExtent l="0" t="0" r="0" b="3810"/>
+            <wp:docPr id="22" name="Picture 22" descr="Diagram&#10;&#10;Description automatically generated"/>
+            <wp:cNvGraphicFramePr>
+              <a:graphicFrameLocks xmlns:a="http://schemas.openxmlformats.org/drawingml/2006/main" noChangeAspect="1"/>
+            </wp:cNvGraphicFramePr>
+            <a:graphic xmlns:a="http://schemas.openxmlformats.org/drawingml/2006/main">
+              <a:graphicData uri="http://schemas.openxmlformats.org/drawingml/2006/picture">
+                <pic:pic xmlns:pic="http://schemas.openxmlformats.org/drawingml/2006/picture">
+                  <pic:nvPicPr>
+                    <pic:cNvPr id="22" name="Picture 22" descr="Diagram&#10;&#10;Description automatically generated"/>
+                    <pic:cNvPicPr/>
+                  </pic:nvPicPr>
+                  <pic:blipFill>
+                    <a:blip r:embed="rId27"/>
+                    <a:stretch>
+                      <a:fillRect/>
+                    </a:stretch>
+                  </pic:blipFill>
+                  <pic:spPr>
+                    <a:xfrm>
+                      <a:off x="0" y="0"/>
+                      <a:ext cx="3060036" cy="457311"/>
+                    </a:xfrm>
+                    <a:prstGeom prst="rect">
+                      <a:avLst/>
+                    </a:prstGeom>
+                  </pic:spPr>
+                </pic:pic>
+              </a:graphicData>
+            </a:graphic>
+          </wp:inline>
+        </w:drawing>
+      </w:r>
+    </w:p>
+    <w:p>
+      <w:pPr>
+        <w:rPr>
+          <w:rFonts w:eastAsia="Courier New"/>
+        </w:rPr>
+      </w:pPr>
+      <w:r>
+        <w:rPr>
+          <w:rFonts w:eastAsia="Courier New"/>
+        </w:rPr>
+        <w:drawing>
+          <wp:inline distT="0" distB="0" distL="0" distR="0" wp14:anchorId="4A0F8F93" wp14:editId="310C186D">
+            <wp:extent cx="4582048" cy="1180507"/>
+            <wp:effectExtent l="0" t="0" r="9525" b="635"/>
+            <wp:docPr id="23" name="Picture 23" descr="Diagram&#10;&#10;Description automatically generated"/>
+            <wp:cNvGraphicFramePr>
+              <a:graphicFrameLocks xmlns:a="http://schemas.openxmlformats.org/drawingml/2006/main" noChangeAspect="1"/>
+            </wp:cNvGraphicFramePr>
+            <a:graphic xmlns:a="http://schemas.openxmlformats.org/drawingml/2006/main">
+              <a:graphicData uri="http://schemas.openxmlformats.org/drawingml/2006/picture">
+                <pic:pic xmlns:pic="http://schemas.openxmlformats.org/drawingml/2006/picture">
+                  <pic:nvPicPr>
+                    <pic:cNvPr id="23" name="Picture 23" descr="Diagram&#10;&#10;Description automatically generated"/>
+                    <pic:cNvPicPr/>
+                  </pic:nvPicPr>
+                  <pic:blipFill>
+                    <a:blip r:embed="rId28"/>
+                    <a:stretch>
+                      <a:fillRect/>
+                    </a:stretch>
+                  </pic:blipFill>
+                  <pic:spPr>
+                    <a:xfrm>
+                      <a:off x="0" y="0"/>
+                      <a:ext cx="4601950" cy="1185635"/>
+                    </a:xfrm>
+                    <a:prstGeom prst="rect">
+                      <a:avLst/>
+                    </a:prstGeom>
+                  </pic:spPr>
+                </pic:pic>
+              </a:graphicData>
+            </a:graphic>
+          </wp:inline>
+        </w:drawing>
+      </w:r>
+    </w:p>
+    <w:p>
+      <w:pPr>
+        <w:rPr>
+          <w:rFonts w:eastAsia="Courier New"/>
+        </w:rPr>
+      </w:pPr>
+      <w:r>
+        <w:rPr>
+          <w:rFonts w:eastAsia="Courier New"/>
+        </w:rPr>
+        <w:drawing>
+          <wp:inline distT="0" distB="0" distL="0" distR="0" wp14:anchorId="2DBEBD42" wp14:editId="7D05B979">
+            <wp:extent cx="3559451" cy="643094"/>
+            <wp:effectExtent l="0" t="0" r="3175" b="5080"/>
+            <wp:docPr id="24" name="Picture 24" descr="Diagram&#10;&#10;Description automatically generated"/>
+            <wp:cNvGraphicFramePr>
+              <a:graphicFrameLocks xmlns:a="http://schemas.openxmlformats.org/drawingml/2006/main" noChangeAspect="1"/>
+            </wp:cNvGraphicFramePr>
+            <a:graphic xmlns:a="http://schemas.openxmlformats.org/drawingml/2006/main">
+              <a:graphicData uri="http://schemas.openxmlformats.org/drawingml/2006/picture">
+                <pic:pic xmlns:pic="http://schemas.openxmlformats.org/drawingml/2006/picture">
+                  <pic:nvPicPr>
+                    <pic:cNvPr id="24" name="Picture 24" descr="Diagram&#10;&#10;Description automatically generated"/>
+                    <pic:cNvPicPr/>
+                  </pic:nvPicPr>
+                  <pic:blipFill>
+                    <a:blip r:embed="rId29"/>
+                    <a:stretch>
+                      <a:fillRect/>
+                    </a:stretch>
+                  </pic:blipFill>
+                  <pic:spPr>
+                    <a:xfrm>
+                      <a:off x="0" y="0"/>
+                      <a:ext cx="3587628" cy="648185"/>
+                    </a:xfrm>
+                    <a:prstGeom prst="rect">
+                      <a:avLst/>
+                    </a:prstGeom>
+                  </pic:spPr>
+                </pic:pic>
+              </a:graphicData>
+            </a:graphic>
+          </wp:inline>
+        </w:drawing>
+      </w:r>
+    </w:p>
+    <w:p>
+      <w:pPr>
+        <w:rPr>
+          <w:rFonts w:eastAsia="Courier New"/>
+        </w:rPr>
+      </w:pPr>
+    </w:p>
+    <w:p>
+      <w:pPr>
+        <w:rPr>
+          <w:rFonts w:eastAsia="Courier New"/>
+        </w:rPr>
+      </w:pPr>
+      <w:r>
+        <w:rPr>
+          <w:rFonts w:eastAsia="Courier New"/>
+        </w:rPr>
+        <w:drawing>
+          <wp:inline distT="0" distB="0" distL="0" distR="0" wp14:anchorId="71FCD71E" wp14:editId="3B3114EE">
+            <wp:extent cx="5612130" cy="1725930"/>
+            <wp:effectExtent l="0" t="0" r="7620" b="7620"/>
+            <wp:docPr id="25" name="Picture 25" descr="Diagram, schematic&#10;&#10;Description automatically generated"/>
+            <wp:cNvGraphicFramePr>
+              <a:graphicFrameLocks xmlns:a="http://schemas.openxmlformats.org/drawingml/2006/main" noChangeAspect="1"/>
+            </wp:cNvGraphicFramePr>
+            <a:graphic xmlns:a="http://schemas.openxmlformats.org/drawingml/2006/main">
+              <a:graphicData uri="http://schemas.openxmlformats.org/drawingml/2006/picture">
+                <pic:pic xmlns:pic="http://schemas.openxmlformats.org/drawingml/2006/picture">
+                  <pic:nvPicPr>
+                    <pic:cNvPr id="25" name="Picture 25" descr="Diagram, schematic&#10;&#10;Description automatically generated"/>
+                    <pic:cNvPicPr/>
+                  </pic:nvPicPr>
+                  <pic:blipFill>
+                    <a:blip r:embed="rId30"/>
+                    <a:stretch>
+                      <a:fillRect/>
+                    </a:stretch>
+                  </pic:blipFill>
+                  <pic:spPr>
+                    <a:xfrm>
+                      <a:off x="0" y="0"/>
+                      <a:ext cx="5612130" cy="1725930"/>
+                    </a:xfrm>
+                    <a:prstGeom prst="rect">
+                      <a:avLst/>
+                    </a:prstGeom>
+                  </pic:spPr>
+                </pic:pic>
+              </a:graphicData>
+            </a:graphic>
+          </wp:inline>
+        </w:drawing>
       </w:r>
     </w:p>
     <w:sectPr>
@@ -6736,6 +8412,7 @@
   <w:style w:type="character" w:default="1" w:styleId="DefaultParagraphFont">
     <w:name w:val="Default Paragraph Font"/>
     <w:uiPriority w:val="1"/>
+    <w:semiHidden/>
     <w:unhideWhenUsed/>
   </w:style>
   <w:style w:type="table" w:default="1" w:styleId="TableNormal">

</xml_diff>